<commit_message>
design partern object pool
</commit_message>
<xml_diff>
--- a/Assets/Document/Event Manager .docx
+++ b/Assets/Document/Event Manager .docx
@@ -30,6 +30,9 @@
         <w:pStyle w:val="ListParagraph"/>
       </w:pPr>
       <w:r>
+        <w:rPr>
+          <w:noProof/>
+        </w:rPr>
         <w:drawing>
           <wp:inline distT="0" distB="0" distL="0" distR="0" wp14:anchorId="620606DC" wp14:editId="6BFC9852">
             <wp:extent cx="3128037" cy="2192633"/>
@@ -84,6 +87,12 @@
         <w:pStyle w:val="ListParagraph"/>
       </w:pPr>
       <w:r>
+        <w:t>pu</w:t>
+      </w:r>
+      <w:r>
+        <w:rPr>
+          <w:noProof/>
+        </w:rPr>
         <w:drawing>
           <wp:inline distT="0" distB="0" distL="0" distR="0" wp14:anchorId="0D2169E7" wp14:editId="5270D919">
             <wp:extent cx="3828611" cy="2230084"/>
@@ -126,6 +135,9 @@
         <w:pStyle w:val="ListParagraph"/>
       </w:pPr>
       <w:r>
+        <w:rPr>
+          <w:noProof/>
+        </w:rPr>
         <w:lastRenderedPageBreak/>
         <w:drawing>
           <wp:inline distT="0" distB="0" distL="0" distR="0" wp14:anchorId="4620476F" wp14:editId="691FE15F">
@@ -187,6 +199,9 @@
         <w:ind w:left="1080"/>
       </w:pPr>
       <w:r>
+        <w:rPr>
+          <w:noProof/>
+        </w:rPr>
         <w:drawing>
           <wp:inline distT="0" distB="0" distL="0" distR="0" wp14:anchorId="5EF6EE4D" wp14:editId="3E8F6347">
             <wp:extent cx="4347296" cy="2812273"/>

</xml_diff>